<commit_message>
How... do classes work?
</commit_message>
<xml_diff>
--- a/concepts/Concept.docx
+++ b/concepts/Concept.docx
@@ -2826,7 +2826,21 @@
         <w:rPr>
           <w:lang w:val="en-US"/>
         </w:rPr>
-        <w:t xml:space="preserve"> It uses the same script, but the localstorage difficulty will change things.</w:t>
+        <w:t xml:space="preserve"> It uses the same script, but the </w:t>
+      </w:r>
+      <w:proofErr w:type="spellStart"/>
+      <w:r>
+        <w:rPr>
+          <w:lang w:val="en-US"/>
+        </w:rPr>
+        <w:t>localstorage</w:t>
+      </w:r>
+      <w:proofErr w:type="spellEnd"/>
+      <w:r>
+        <w:rPr>
+          <w:lang w:val="en-US"/>
+        </w:rPr>
+        <w:t xml:space="preserve"> difficulty will change things.</w:t>
       </w:r>
     </w:p>
     <w:p>
@@ -2891,13 +2905,55 @@
         <w:rPr>
           <w:lang w:val="en-US"/>
         </w:rPr>
-        <w:t>hreat in his path, Void did not see the point of being a hero. He lost his will to fight for the good. He became ill, and after collapsing on the ground, a witch took him in, taking care of him. The witch, named Dealle, found out that Void wasn’t actually ill. His human species has combine with something sinister… He has become half yokai, in some magical way. A creature this powerful cannot be kept alive for long until chaos breaks out, and destroys the world.</w:t>
-      </w:r>
-      <w:r>
-        <w:rPr>
-          <w:lang w:val="en-US"/>
-        </w:rPr>
-        <w:t xml:space="preserve"> Dealle was kept in a difficult situation. If she keeps him alive, chaos will commence, but she can’t bring herself to kill a child either. And so, she kept the child…</w:t>
+        <w:t xml:space="preserve">hreat in his path, Void did not see the point of being a hero. He lost his will to fight for the good. He became ill, and after collapsing on the ground, a witch took him in, taking care of him. The witch, named </w:t>
+      </w:r>
+      <w:proofErr w:type="spellStart"/>
+      <w:r>
+        <w:rPr>
+          <w:lang w:val="en-US"/>
+        </w:rPr>
+        <w:t>Dealle</w:t>
+      </w:r>
+      <w:proofErr w:type="spellEnd"/>
+      <w:r>
+        <w:rPr>
+          <w:lang w:val="en-US"/>
+        </w:rPr>
+        <w:t xml:space="preserve">, found out that Void wasn’t actually ill. His human species has combine with something sinister… He has become half </w:t>
+      </w:r>
+      <w:proofErr w:type="spellStart"/>
+      <w:r>
+        <w:rPr>
+          <w:lang w:val="en-US"/>
+        </w:rPr>
+        <w:t>yokai</w:t>
+      </w:r>
+      <w:proofErr w:type="spellEnd"/>
+      <w:r>
+        <w:rPr>
+          <w:lang w:val="en-US"/>
+        </w:rPr>
+        <w:t>, in some magical way. A creature this powerful cannot be kept alive for long until chaos breaks out, and destroys the world.</w:t>
+      </w:r>
+      <w:r>
+        <w:rPr>
+          <w:lang w:val="en-US"/>
+        </w:rPr>
+        <w:t xml:space="preserve"> </w:t>
+      </w:r>
+      <w:proofErr w:type="spellStart"/>
+      <w:r>
+        <w:rPr>
+          <w:lang w:val="en-US"/>
+        </w:rPr>
+        <w:t>Dealle</w:t>
+      </w:r>
+      <w:proofErr w:type="spellEnd"/>
+      <w:r>
+        <w:rPr>
+          <w:lang w:val="en-US"/>
+        </w:rPr>
+        <w:t xml:space="preserve"> was kept in a difficult situation. If she keeps him alive, chaos will commence, but she can’t bring herself to kill a child either. And so, she kept the child…</w:t>
       </w:r>
     </w:p>
     <w:p>
@@ -2981,40 +3037,96 @@
         <w:rPr>
           <w:lang w:val="en-US"/>
         </w:rPr>
-        <w:t xml:space="preserve">Once the dire threat of Void's nefarious nature had emerged, his heroic endeavors came to naught. He succumbed to a desolate state, devoid of any will to champion righteousness. Falling gravely ill, he collapsed upon the earth, whereupon a witch named Dealle discovered him and offered solace. As Dealle tended to his ailing form, she unraveled the truth—Void's human essence had become </w:t>
-      </w:r>
-    </w:p>
-    <w:p>
-      <w:pPr>
-        <w:rPr>
-          <w:lang w:val="en-US"/>
-        </w:rPr>
-      </w:pPr>
-      <w:r>
-        <w:rPr>
-          <w:lang w:val="en-US"/>
-        </w:rPr>
-        <w:t xml:space="preserve">entwined with a sinister force, granting him the essence of a yokai, through mystical means. However, such a formidable creature's existence held the potential to unleash cataclysmic havoc, capable of </w:t>
-      </w:r>
-    </w:p>
-    <w:p>
-      <w:pPr>
-        <w:rPr>
-          <w:lang w:val="en-US"/>
-        </w:rPr>
-      </w:pPr>
-    </w:p>
-    <w:p>
-      <w:pPr>
-        <w:rPr>
-          <w:lang w:val="en-US"/>
-        </w:rPr>
-      </w:pPr>
-      <w:r>
-        <w:rPr>
-          <w:lang w:val="en-US"/>
-        </w:rPr>
-        <w:t>obliterating the world. Placed in a perilous predicament, Dealle found herself torn. Keeping Void alive risked untold chaos, yet she could not bear to extinguish the life of an innocent child. And so, she opted to preserve the child...</w:t>
+        <w:t xml:space="preserve">Once the dire threat of Void's nefarious nature had emerged, his heroic endeavors came to naught. He succumbed to a desolate state, devoid of any will to champion righteousness. Falling gravely ill, he collapsed upon the earth, whereupon a witch named </w:t>
+      </w:r>
+      <w:proofErr w:type="spellStart"/>
+      <w:r>
+        <w:rPr>
+          <w:lang w:val="en-US"/>
+        </w:rPr>
+        <w:t>Dealle</w:t>
+      </w:r>
+      <w:proofErr w:type="spellEnd"/>
+      <w:r>
+        <w:rPr>
+          <w:lang w:val="en-US"/>
+        </w:rPr>
+        <w:t xml:space="preserve"> discovered him and offered solace. As </w:t>
+      </w:r>
+      <w:proofErr w:type="spellStart"/>
+      <w:r>
+        <w:rPr>
+          <w:lang w:val="en-US"/>
+        </w:rPr>
+        <w:t>Dealle</w:t>
+      </w:r>
+      <w:proofErr w:type="spellEnd"/>
+      <w:r>
+        <w:rPr>
+          <w:lang w:val="en-US"/>
+        </w:rPr>
+        <w:t xml:space="preserve"> tended to his ailing form, she unraveled the truth—Void's human essence had become </w:t>
+      </w:r>
+    </w:p>
+    <w:p>
+      <w:pPr>
+        <w:rPr>
+          <w:lang w:val="en-US"/>
+        </w:rPr>
+      </w:pPr>
+      <w:r>
+        <w:rPr>
+          <w:lang w:val="en-US"/>
+        </w:rPr>
+        <w:t xml:space="preserve">entwined with a sinister force, granting him the essence of a </w:t>
+      </w:r>
+      <w:proofErr w:type="spellStart"/>
+      <w:r>
+        <w:rPr>
+          <w:lang w:val="en-US"/>
+        </w:rPr>
+        <w:t>yokai</w:t>
+      </w:r>
+      <w:proofErr w:type="spellEnd"/>
+      <w:r>
+        <w:rPr>
+          <w:lang w:val="en-US"/>
+        </w:rPr>
+        <w:t xml:space="preserve">, through mystical means. However, such a formidable creature's existence held the potential to unleash cataclysmic havoc, capable of </w:t>
+      </w:r>
+    </w:p>
+    <w:p>
+      <w:pPr>
+        <w:rPr>
+          <w:lang w:val="en-US"/>
+        </w:rPr>
+      </w:pPr>
+    </w:p>
+    <w:p>
+      <w:pPr>
+        <w:rPr>
+          <w:lang w:val="en-US"/>
+        </w:rPr>
+      </w:pPr>
+      <w:r>
+        <w:rPr>
+          <w:lang w:val="en-US"/>
+        </w:rPr>
+        <w:t xml:space="preserve">obliterating the world. Placed in a perilous predicament, </w:t>
+      </w:r>
+      <w:proofErr w:type="spellStart"/>
+      <w:r>
+        <w:rPr>
+          <w:lang w:val="en-US"/>
+        </w:rPr>
+        <w:t>Dealle</w:t>
+      </w:r>
+      <w:proofErr w:type="spellEnd"/>
+      <w:r>
+        <w:rPr>
+          <w:lang w:val="en-US"/>
+        </w:rPr>
+        <w:t xml:space="preserve"> found herself torn. Keeping Void alive risked untold chaos, yet she could not bear to extinguish the life of an innocent child. And so, she opted to preserve the child...</w:t>
       </w:r>
     </w:p>
     <w:p>
@@ -5432,6 +5544,13 @@
         <w:tab/>
         <w:t>One random card is sent to the used pile.</w:t>
       </w:r>
+    </w:p>
+    <w:p>
+      <w:pPr>
+        <w:rPr>
+          <w:lang w:val="en-US"/>
+        </w:rPr>
+      </w:pPr>
     </w:p>
     <w:p>
       <w:pPr>

</xml_diff>

<commit_message>
Preperation for gear selection
Added comments for the gear selection in preperation for the making of... literally everything. Most of it will be JS for now.
</commit_message>
<xml_diff>
--- a/concepts/Concept.docx
+++ b/concepts/Concept.docx
@@ -6510,7 +6510,13 @@
         <w:rPr>
           <w:lang w:val="en-US"/>
         </w:rPr>
-        <w:t>Valiant warrior armor</w:t>
+        <w:t>W</w:t>
+      </w:r>
+      <w:r>
+        <w:rPr>
+          <w:lang w:val="en-US"/>
+        </w:rPr>
+        <w:t>arrior armor</w:t>
       </w:r>
       <w:bookmarkEnd w:id="8"/>
     </w:p>
@@ -6764,14 +6770,12 @@
           <w:lang w:val="en-US"/>
         </w:rPr>
       </w:pPr>
-      <w:bookmarkStart w:id="10" w:name="_Toc137066932"/>
-      <w:r>
-        <w:rPr>
-          <w:lang w:val="en-US"/>
-        </w:rPr>
-        <w:t>Rundown assassin</w:t>
-      </w:r>
-      <w:bookmarkEnd w:id="10"/>
+      <w:r>
+        <w:rPr>
+          <w:lang w:val="en-US"/>
+        </w:rPr>
+        <w:t>Cloak</w:t>
+      </w:r>
     </w:p>
     <w:p>
       <w:pPr>
@@ -6905,7 +6909,7 @@
           <w:lang w:val="en-US"/>
         </w:rPr>
       </w:pPr>
-      <w:bookmarkStart w:id="11" w:name="_Toc137066933"/>
+      <w:bookmarkStart w:id="10" w:name="_Toc137066933"/>
       <w:r>
         <w:rPr>
           <w:lang w:val="en-US"/>
@@ -6918,30 +6922,30 @@
         </w:rPr>
         <w:t>:</w:t>
       </w:r>
+      <w:bookmarkEnd w:id="10"/>
+    </w:p>
+    <w:p>
+      <w:pPr>
+        <w:rPr>
+          <w:lang w:val="en-US"/>
+        </w:rPr>
+      </w:pPr>
+    </w:p>
+    <w:p>
+      <w:pPr>
+        <w:pStyle w:val="Kop2"/>
+        <w:rPr>
+          <w:lang w:val="en-US"/>
+        </w:rPr>
+      </w:pPr>
+      <w:bookmarkStart w:id="11" w:name="_Toc137066934"/>
+      <w:r>
+        <w:rPr>
+          <w:lang w:val="en-US"/>
+        </w:rPr>
+        <w:t>Normal enemies:</w:t>
+      </w:r>
       <w:bookmarkEnd w:id="11"/>
-    </w:p>
-    <w:p>
-      <w:pPr>
-        <w:rPr>
-          <w:lang w:val="en-US"/>
-        </w:rPr>
-      </w:pPr>
-    </w:p>
-    <w:p>
-      <w:pPr>
-        <w:pStyle w:val="Kop2"/>
-        <w:rPr>
-          <w:lang w:val="en-US"/>
-        </w:rPr>
-      </w:pPr>
-      <w:bookmarkStart w:id="12" w:name="_Toc137066934"/>
-      <w:r>
-        <w:rPr>
-          <w:lang w:val="en-US"/>
-        </w:rPr>
-        <w:t>Normal enemies:</w:t>
-      </w:r>
-      <w:bookmarkEnd w:id="12"/>
     </w:p>
     <w:p>
       <w:pPr>
@@ -6967,14 +6971,14 @@
           <w:lang w:val="en-US"/>
         </w:rPr>
       </w:pPr>
-      <w:bookmarkStart w:id="13" w:name="_Toc137066935"/>
+      <w:bookmarkStart w:id="12" w:name="_Toc137066935"/>
       <w:r>
         <w:rPr>
           <w:lang w:val="en-US"/>
         </w:rPr>
         <w:t>Slime</w:t>
       </w:r>
-      <w:bookmarkEnd w:id="13"/>
+      <w:bookmarkEnd w:id="12"/>
     </w:p>
     <w:p>
       <w:pPr>
@@ -7073,14 +7077,14 @@
           <w:lang w:val="en-US"/>
         </w:rPr>
       </w:pPr>
-      <w:bookmarkStart w:id="14" w:name="_Toc137066936"/>
+      <w:bookmarkStart w:id="13" w:name="_Toc137066936"/>
       <w:r>
         <w:rPr>
           <w:lang w:val="en-US"/>
         </w:rPr>
         <w:t>Knight</w:t>
       </w:r>
-      <w:bookmarkEnd w:id="14"/>
+      <w:bookmarkEnd w:id="13"/>
     </w:p>
     <w:p>
       <w:pPr>
@@ -7216,14 +7220,14 @@
           <w:lang w:val="en-US"/>
         </w:rPr>
       </w:pPr>
-      <w:bookmarkStart w:id="15" w:name="_Toc137066937"/>
+      <w:bookmarkStart w:id="14" w:name="_Toc137066937"/>
       <w:r>
         <w:rPr>
           <w:lang w:val="en-US"/>
         </w:rPr>
         <w:t>Armored knight</w:t>
       </w:r>
-      <w:bookmarkEnd w:id="15"/>
+      <w:bookmarkEnd w:id="14"/>
     </w:p>
     <w:p>
       <w:pPr>
@@ -7354,14 +7358,14 @@
           <w:lang w:val="en-US"/>
         </w:rPr>
       </w:pPr>
-      <w:bookmarkStart w:id="16" w:name="_Toc137066938"/>
+      <w:bookmarkStart w:id="15" w:name="_Toc137066938"/>
       <w:r>
         <w:rPr>
           <w:lang w:val="en-US"/>
         </w:rPr>
         <w:t>(Baby) water dragon</w:t>
       </w:r>
-      <w:bookmarkEnd w:id="16"/>
+      <w:bookmarkEnd w:id="15"/>
     </w:p>
     <w:p>
       <w:pPr>
@@ -7481,48 +7485,48 @@
           <w:lang w:val="en-US"/>
         </w:rPr>
       </w:pPr>
-      <w:bookmarkStart w:id="17" w:name="_Toc137066939"/>
+      <w:bookmarkStart w:id="16" w:name="_Toc137066939"/>
       <w:r>
         <w:rPr>
           <w:lang w:val="en-US"/>
         </w:rPr>
         <w:t>Bosses:</w:t>
       </w:r>
+      <w:bookmarkEnd w:id="16"/>
+    </w:p>
+    <w:p>
+      <w:pPr>
+        <w:pStyle w:val="Kop3"/>
+        <w:rPr>
+          <w:lang w:val="en-US"/>
+        </w:rPr>
+      </w:pPr>
+      <w:bookmarkStart w:id="17" w:name="_Toc137066940"/>
+      <w:r>
+        <w:rPr>
+          <w:lang w:val="en-US"/>
+        </w:rPr>
+        <w:t>Void (normal)</w:t>
+      </w:r>
+      <w:r>
+        <w:rPr>
+          <w:lang w:val="en-US"/>
+        </w:rPr>
+        <w:t xml:space="preserve"> {FIRST </w:t>
+      </w:r>
+      <w:r>
+        <w:rPr>
+          <w:lang w:val="en-US"/>
+        </w:rPr>
+        <w:t>ENCOUNTER</w:t>
+      </w:r>
+      <w:r>
+        <w:rPr>
+          <w:lang w:val="en-US"/>
+        </w:rPr>
+        <w:t>}</w:t>
+      </w:r>
       <w:bookmarkEnd w:id="17"/>
-    </w:p>
-    <w:p>
-      <w:pPr>
-        <w:pStyle w:val="Kop3"/>
-        <w:rPr>
-          <w:lang w:val="en-US"/>
-        </w:rPr>
-      </w:pPr>
-      <w:bookmarkStart w:id="18" w:name="_Toc137066940"/>
-      <w:r>
-        <w:rPr>
-          <w:lang w:val="en-US"/>
-        </w:rPr>
-        <w:t>Void (normal)</w:t>
-      </w:r>
-      <w:r>
-        <w:rPr>
-          <w:lang w:val="en-US"/>
-        </w:rPr>
-        <w:t xml:space="preserve"> {FIRST </w:t>
-      </w:r>
-      <w:r>
-        <w:rPr>
-          <w:lang w:val="en-US"/>
-        </w:rPr>
-        <w:t>ENCOUNTER</w:t>
-      </w:r>
-      <w:r>
-        <w:rPr>
-          <w:lang w:val="en-US"/>
-        </w:rPr>
-        <w:t>}</w:t>
-      </w:r>
-      <w:bookmarkEnd w:id="18"/>
     </w:p>
     <w:p>
       <w:pPr>
@@ -7685,14 +7689,14 @@
           <w:lang w:val="en-US"/>
         </w:rPr>
       </w:pPr>
-      <w:bookmarkStart w:id="19" w:name="_Toc137066941"/>
+      <w:bookmarkStart w:id="18" w:name="_Toc137066941"/>
       <w:r>
         <w:rPr>
           <w:lang w:val="en-US"/>
         </w:rPr>
         <w:t>Void (unwrapped) {LATE GAME BOSS}</w:t>
       </w:r>
-      <w:bookmarkEnd w:id="19"/>
+      <w:bookmarkEnd w:id="18"/>
     </w:p>
     <w:p>
       <w:pPr>
@@ -7852,14 +7856,14 @@
           <w:lang w:val="en-US"/>
         </w:rPr>
       </w:pPr>
-      <w:bookmarkStart w:id="20" w:name="_Toc137066942"/>
+      <w:bookmarkStart w:id="19" w:name="_Toc137066942"/>
       <w:r>
         <w:rPr>
           <w:lang w:val="en-US"/>
         </w:rPr>
         <w:t>Fallen Void (unwrapped) {END GAME BOSS}</w:t>
       </w:r>
-      <w:bookmarkEnd w:id="20"/>
+      <w:bookmarkEnd w:id="19"/>
     </w:p>
     <w:p>
       <w:pPr>
@@ -8011,7 +8015,7 @@
           <w:lang w:val="en-US"/>
         </w:rPr>
       </w:pPr>
-      <w:bookmarkStart w:id="21" w:name="_Toc137066943"/>
+      <w:bookmarkStart w:id="20" w:name="_Toc137066943"/>
       <w:r>
         <w:rPr>
           <w:lang w:val="en-US"/>
@@ -8024,7 +8028,7 @@
         </w:rPr>
         <w:t>:</w:t>
       </w:r>
-      <w:bookmarkEnd w:id="21"/>
+      <w:bookmarkEnd w:id="20"/>
     </w:p>
     <w:p>
       <w:pPr>
@@ -8086,14 +8090,14 @@
           <w:lang w:val="en-US"/>
         </w:rPr>
       </w:pPr>
-      <w:bookmarkStart w:id="22" w:name="_Toc137066944"/>
+      <w:bookmarkStart w:id="21" w:name="_Toc137066944"/>
       <w:r>
         <w:rPr>
           <w:lang w:val="en-US"/>
         </w:rPr>
         <w:t>Massive damage</w:t>
       </w:r>
-      <w:bookmarkEnd w:id="22"/>
+      <w:bookmarkEnd w:id="21"/>
     </w:p>
     <w:p>
       <w:pPr>
@@ -8116,7 +8120,7 @@
           <w:lang w:val="en-US"/>
         </w:rPr>
       </w:pPr>
-      <w:bookmarkStart w:id="23" w:name="_Toc137066945"/>
+      <w:bookmarkStart w:id="22" w:name="_Toc137066945"/>
       <w:r>
         <w:rPr>
           <w:lang w:val="en-US"/>
@@ -8129,7 +8133,7 @@
         </w:rPr>
         <w:t xml:space="preserve"> (type)</w:t>
       </w:r>
-      <w:bookmarkEnd w:id="23"/>
+      <w:bookmarkEnd w:id="22"/>
     </w:p>
     <w:p>
       <w:pPr>
@@ -8158,14 +8162,14 @@
           <w:lang w:val="en-US"/>
         </w:rPr>
       </w:pPr>
-      <w:bookmarkStart w:id="24" w:name="_Toc137066946"/>
+      <w:bookmarkStart w:id="23" w:name="_Toc137066946"/>
       <w:r>
         <w:rPr>
           <w:lang w:val="en-US"/>
         </w:rPr>
         <w:t>Strong against</w:t>
       </w:r>
-      <w:bookmarkEnd w:id="24"/>
+      <w:bookmarkEnd w:id="23"/>
     </w:p>
     <w:p>
       <w:pPr>
@@ -8188,7 +8192,7 @@
           <w:lang w:val="en-US"/>
         </w:rPr>
       </w:pPr>
-      <w:bookmarkStart w:id="25" w:name="_Toc137066947"/>
+      <w:bookmarkStart w:id="24" w:name="_Toc137066947"/>
       <w:r>
         <w:rPr>
           <w:lang w:val="en-US"/>
@@ -8196,7 +8200,7 @@
         <w:lastRenderedPageBreak/>
         <w:t>Rusting</w:t>
       </w:r>
-      <w:bookmarkEnd w:id="25"/>
+      <w:bookmarkEnd w:id="24"/>
     </w:p>
     <w:p>
       <w:pPr>
@@ -8219,14 +8223,14 @@
           <w:lang w:val="en-US"/>
         </w:rPr>
       </w:pPr>
-      <w:bookmarkStart w:id="26" w:name="_Toc137066948"/>
+      <w:bookmarkStart w:id="25" w:name="_Toc137066948"/>
       <w:r>
         <w:rPr>
           <w:lang w:val="en-US"/>
         </w:rPr>
         <w:t>Armored</w:t>
       </w:r>
-      <w:bookmarkEnd w:id="26"/>
+      <w:bookmarkEnd w:id="25"/>
     </w:p>
     <w:p>
       <w:pPr>
@@ -8249,14 +8253,14 @@
           <w:lang w:val="en-US"/>
         </w:rPr>
       </w:pPr>
-      <w:bookmarkStart w:id="27" w:name="_Toc137066949"/>
+      <w:bookmarkStart w:id="26" w:name="_Toc137066949"/>
       <w:r>
         <w:rPr>
           <w:lang w:val="en-US"/>
         </w:rPr>
         <w:t>Weaken</w:t>
       </w:r>
-      <w:bookmarkEnd w:id="27"/>
+      <w:bookmarkEnd w:id="26"/>
     </w:p>
     <w:p>
       <w:pPr>
@@ -8291,14 +8295,14 @@
           <w:lang w:val="en-US"/>
         </w:rPr>
       </w:pPr>
-      <w:bookmarkStart w:id="28" w:name="_Toc137066950"/>
+      <w:bookmarkStart w:id="27" w:name="_Toc137066950"/>
       <w:r>
         <w:rPr>
           <w:lang w:val="en-US"/>
         </w:rPr>
         <w:t>Rally (ATK/DEF/SPD) up</w:t>
       </w:r>
-      <w:bookmarkEnd w:id="28"/>
+      <w:bookmarkEnd w:id="27"/>
     </w:p>
     <w:p>
       <w:pPr>
@@ -8321,14 +8325,14 @@
           <w:lang w:val="en-US"/>
         </w:rPr>
       </w:pPr>
-      <w:bookmarkStart w:id="29" w:name="_Toc137066951"/>
+      <w:bookmarkStart w:id="28" w:name="_Toc137066951"/>
       <w:r>
         <w:rPr>
           <w:lang w:val="en-US"/>
         </w:rPr>
         <w:t>Curse</w:t>
       </w:r>
-      <w:bookmarkEnd w:id="29"/>
+      <w:bookmarkEnd w:id="28"/>
     </w:p>
     <w:p>
       <w:pPr>
@@ -8351,14 +8355,14 @@
           <w:lang w:val="en-US"/>
         </w:rPr>
       </w:pPr>
-      <w:bookmarkStart w:id="30" w:name="_Toc137066952"/>
+      <w:bookmarkStart w:id="29" w:name="_Toc137066952"/>
       <w:r>
         <w:rPr>
           <w:lang w:val="en-US"/>
         </w:rPr>
         <w:t>Hyperburner</w:t>
       </w:r>
-      <w:bookmarkEnd w:id="30"/>
+      <w:bookmarkEnd w:id="29"/>
     </w:p>
     <w:p>
       <w:pPr>
@@ -8381,14 +8385,14 @@
           <w:lang w:val="en-US"/>
         </w:rPr>
       </w:pPr>
-      <w:bookmarkStart w:id="31" w:name="_Toc137066953"/>
+      <w:bookmarkStart w:id="30" w:name="_Toc137066953"/>
       <w:r>
         <w:rPr>
           <w:lang w:val="en-US"/>
         </w:rPr>
         <w:t>Creature roar</w:t>
       </w:r>
-      <w:bookmarkEnd w:id="31"/>
+      <w:bookmarkEnd w:id="30"/>
     </w:p>
     <w:p>
       <w:pPr>
@@ -8411,14 +8415,14 @@
           <w:lang w:val="en-US"/>
         </w:rPr>
       </w:pPr>
-      <w:bookmarkStart w:id="32" w:name="_Toc137066954"/>
+      <w:bookmarkStart w:id="31" w:name="_Toc137066954"/>
       <w:r>
         <w:rPr>
           <w:lang w:val="en-US"/>
         </w:rPr>
         <w:t>Captain’s eye</w:t>
       </w:r>
-      <w:bookmarkEnd w:id="32"/>
+      <w:bookmarkEnd w:id="31"/>
     </w:p>
     <w:p>
       <w:pPr>

</xml_diff>